<commit_message>
Actualizacion en la geston de la configuracion
todabía faltan cosas para poner la gestion al dia
</commit_message>
<xml_diff>
--- a/Documentación/TercerHito/Version.docx
+++ b/Documentación/TercerHito/Version.docx
@@ -5938,6 +5938,1361 @@
                 <w:lang w:val="es-AR"/>
               </w:rPr>
               <w:t>02/11/2018</w:t>
+            </w:r>
+          </w:p>
+        </w:tc>
+      </w:tr>
+      <w:tr>
+        <w:trPr>
+          <w:trHeight w:val="1"/>
+        </w:trPr>
+        <w:tc>
+          <w:tcPr>
+            <w:tcW w:w="1336" w:type="dxa"/>
+            <w:tcBorders>
+              <w:top w:val="single" w:sz="4" w:space="0" w:color="000000"/>
+              <w:left w:val="single" w:sz="4" w:space="0" w:color="000000"/>
+              <w:bottom w:val="single" w:sz="4" w:space="0" w:color="000000"/>
+              <w:right w:val="single" w:sz="4" w:space="0" w:color="000000"/>
+            </w:tcBorders>
+            <w:shd w:val="clear" w:color="000000" w:fill="FFFFFF"/>
+            <w:tcMar>
+              <w:left w:w="108" w:type="dxa"/>
+              <w:right w:w="108" w:type="dxa"/>
+            </w:tcMar>
+          </w:tcPr>
+          <w:p>
+            <w:pPr>
+              <w:spacing w:after="0" w:line="240" w:lineRule="auto"/>
+              <w:jc w:val="center"/>
+              <w:rPr>
+                <w:rFonts w:ascii="Calibri" w:eastAsia="Calibri" w:hAnsi="Calibri" w:cs="Calibri"/>
+                <w:lang w:val="es-AR"/>
+              </w:rPr>
+            </w:pPr>
+            <w:r>
+              <w:rPr>
+                <w:rFonts w:ascii="Calibri" w:eastAsia="Calibri" w:hAnsi="Calibri" w:cs="Calibri"/>
+                <w:lang w:val="es-AR"/>
+              </w:rPr>
+              <w:t>2.12</w:t>
+            </w:r>
+          </w:p>
+        </w:tc>
+        <w:tc>
+          <w:tcPr>
+            <w:tcW w:w="4872" w:type="dxa"/>
+            <w:tcBorders>
+              <w:top w:val="single" w:sz="4" w:space="0" w:color="000000"/>
+              <w:left w:val="single" w:sz="4" w:space="0" w:color="000000"/>
+              <w:bottom w:val="single" w:sz="4" w:space="0" w:color="000000"/>
+              <w:right w:val="single" w:sz="4" w:space="0" w:color="000000"/>
+            </w:tcBorders>
+            <w:shd w:val="clear" w:color="000000" w:fill="FFFFFF"/>
+            <w:tcMar>
+              <w:left w:w="108" w:type="dxa"/>
+              <w:right w:w="108" w:type="dxa"/>
+            </w:tcMar>
+          </w:tcPr>
+          <w:p>
+            <w:pPr>
+              <w:spacing w:after="0" w:line="240" w:lineRule="auto"/>
+              <w:rPr>
+                <w:rFonts w:ascii="Calibri" w:eastAsia="Calibri" w:hAnsi="Calibri" w:cs="Calibri"/>
+                <w:lang w:val="es-AR"/>
+              </w:rPr>
+            </w:pPr>
+            <w:r>
+              <w:rPr>
+                <w:rFonts w:ascii="Calibri" w:eastAsia="Calibri" w:hAnsi="Calibri" w:cs="Calibri"/>
+                <w:lang w:val="es-AR"/>
+              </w:rPr>
+              <w:t>Casos de prueba–Se agregaron los casos de prueba.</w:t>
+            </w:r>
+          </w:p>
+        </w:tc>
+        <w:tc>
+          <w:tcPr>
+            <w:tcW w:w="1358" w:type="dxa"/>
+            <w:tcBorders>
+              <w:top w:val="single" w:sz="4" w:space="0" w:color="000000"/>
+              <w:left w:val="single" w:sz="4" w:space="0" w:color="000000"/>
+              <w:bottom w:val="single" w:sz="4" w:space="0" w:color="000000"/>
+              <w:right w:val="single" w:sz="4" w:space="0" w:color="000000"/>
+            </w:tcBorders>
+            <w:shd w:val="clear" w:color="000000" w:fill="FFFFFF"/>
+            <w:tcMar>
+              <w:left w:w="108" w:type="dxa"/>
+              <w:right w:w="108" w:type="dxa"/>
+            </w:tcMar>
+          </w:tcPr>
+          <w:p>
+            <w:pPr>
+              <w:spacing w:after="0" w:line="240" w:lineRule="auto"/>
+              <w:rPr>
+                <w:rFonts w:ascii="Calibri" w:eastAsia="Calibri" w:hAnsi="Calibri" w:cs="Calibri"/>
+                <w:lang w:val="es-AR"/>
+              </w:rPr>
+            </w:pPr>
+            <w:r>
+              <w:rPr>
+                <w:rFonts w:ascii="Calibri" w:eastAsia="Calibri" w:hAnsi="Calibri" w:cs="Calibri"/>
+                <w:lang w:val="es-AR"/>
+              </w:rPr>
+              <w:t>ntrezza</w:t>
+            </w:r>
+          </w:p>
+        </w:tc>
+        <w:tc>
+          <w:tcPr>
+            <w:tcW w:w="1390" w:type="dxa"/>
+            <w:tcBorders>
+              <w:top w:val="single" w:sz="4" w:space="0" w:color="000000"/>
+              <w:left w:val="single" w:sz="4" w:space="0" w:color="000000"/>
+              <w:bottom w:val="single" w:sz="4" w:space="0" w:color="000000"/>
+              <w:right w:val="single" w:sz="4" w:space="0" w:color="000000"/>
+            </w:tcBorders>
+            <w:shd w:val="clear" w:color="000000" w:fill="FFFFFF"/>
+            <w:tcMar>
+              <w:left w:w="108" w:type="dxa"/>
+              <w:right w:w="108" w:type="dxa"/>
+            </w:tcMar>
+          </w:tcPr>
+          <w:p>
+            <w:pPr>
+              <w:spacing w:after="0" w:line="240" w:lineRule="auto"/>
+              <w:rPr>
+                <w:rFonts w:ascii="Calibri" w:eastAsia="Calibri" w:hAnsi="Calibri" w:cs="Calibri"/>
+                <w:lang w:val="es-AR"/>
+              </w:rPr>
+            </w:pPr>
+            <w:r>
+              <w:rPr>
+                <w:rFonts w:ascii="Calibri" w:eastAsia="Calibri" w:hAnsi="Calibri" w:cs="Calibri"/>
+                <w:lang w:val="es-AR"/>
+              </w:rPr>
+              <w:t>04/11/2018</w:t>
+            </w:r>
+          </w:p>
+        </w:tc>
+      </w:tr>
+      <w:tr>
+        <w:trPr>
+          <w:trHeight w:val="1"/>
+        </w:trPr>
+        <w:tc>
+          <w:tcPr>
+            <w:tcW w:w="1336" w:type="dxa"/>
+            <w:tcBorders>
+              <w:top w:val="single" w:sz="4" w:space="0" w:color="000000"/>
+              <w:left w:val="single" w:sz="4" w:space="0" w:color="000000"/>
+              <w:bottom w:val="single" w:sz="4" w:space="0" w:color="000000"/>
+              <w:right w:val="single" w:sz="4" w:space="0" w:color="000000"/>
+            </w:tcBorders>
+            <w:shd w:val="clear" w:color="000000" w:fill="FFFFFF"/>
+            <w:tcMar>
+              <w:left w:w="108" w:type="dxa"/>
+              <w:right w:w="108" w:type="dxa"/>
+            </w:tcMar>
+          </w:tcPr>
+          <w:p>
+            <w:pPr>
+              <w:spacing w:after="0" w:line="240" w:lineRule="auto"/>
+              <w:jc w:val="center"/>
+              <w:rPr>
+                <w:rFonts w:ascii="Calibri" w:eastAsia="Calibri" w:hAnsi="Calibri" w:cs="Calibri"/>
+                <w:lang w:val="es-AR"/>
+              </w:rPr>
+            </w:pPr>
+            <w:r>
+              <w:rPr>
+                <w:rFonts w:ascii="Calibri" w:eastAsia="Calibri" w:hAnsi="Calibri" w:cs="Calibri"/>
+                <w:lang w:val="es-AR"/>
+              </w:rPr>
+              <w:lastRenderedPageBreak/>
+              <w:t>2.13</w:t>
+            </w:r>
+          </w:p>
+        </w:tc>
+        <w:tc>
+          <w:tcPr>
+            <w:tcW w:w="4872" w:type="dxa"/>
+            <w:tcBorders>
+              <w:top w:val="single" w:sz="4" w:space="0" w:color="000000"/>
+              <w:left w:val="single" w:sz="4" w:space="0" w:color="000000"/>
+              <w:bottom w:val="single" w:sz="4" w:space="0" w:color="000000"/>
+              <w:right w:val="single" w:sz="4" w:space="0" w:color="000000"/>
+            </w:tcBorders>
+            <w:shd w:val="clear" w:color="000000" w:fill="FFFFFF"/>
+            <w:tcMar>
+              <w:left w:w="108" w:type="dxa"/>
+              <w:right w:w="108" w:type="dxa"/>
+            </w:tcMar>
+          </w:tcPr>
+          <w:p>
+            <w:pPr>
+              <w:spacing w:after="0" w:line="240" w:lineRule="auto"/>
+              <w:rPr>
+                <w:rFonts w:ascii="Calibri" w:eastAsia="Calibri" w:hAnsi="Calibri" w:cs="Calibri"/>
+                <w:lang w:val="es-AR"/>
+              </w:rPr>
+            </w:pPr>
+            <w:r>
+              <w:rPr>
+                <w:rFonts w:ascii="Calibri" w:eastAsia="Calibri" w:hAnsi="Calibri" w:cs="Calibri"/>
+                <w:lang w:val="es-AR"/>
+              </w:rPr>
+              <w:t>PERT – Se realizó un diagrama de pert.</w:t>
+            </w:r>
+          </w:p>
+        </w:tc>
+        <w:tc>
+          <w:tcPr>
+            <w:tcW w:w="1358" w:type="dxa"/>
+            <w:tcBorders>
+              <w:top w:val="single" w:sz="4" w:space="0" w:color="000000"/>
+              <w:left w:val="single" w:sz="4" w:space="0" w:color="000000"/>
+              <w:bottom w:val="single" w:sz="4" w:space="0" w:color="000000"/>
+              <w:right w:val="single" w:sz="4" w:space="0" w:color="000000"/>
+            </w:tcBorders>
+            <w:shd w:val="clear" w:color="000000" w:fill="FFFFFF"/>
+            <w:tcMar>
+              <w:left w:w="108" w:type="dxa"/>
+              <w:right w:w="108" w:type="dxa"/>
+            </w:tcMar>
+          </w:tcPr>
+          <w:p>
+            <w:pPr>
+              <w:spacing w:after="0" w:line="240" w:lineRule="auto"/>
+              <w:rPr>
+                <w:rFonts w:ascii="Calibri" w:eastAsia="Calibri" w:hAnsi="Calibri" w:cs="Calibri"/>
+                <w:lang w:val="es-AR"/>
+              </w:rPr>
+            </w:pPr>
+            <w:r>
+              <w:rPr>
+                <w:rFonts w:ascii="Calibri" w:eastAsia="Calibri" w:hAnsi="Calibri" w:cs="Calibri"/>
+                <w:lang w:val="es-AR"/>
+              </w:rPr>
+              <w:t>gbenitez</w:t>
+            </w:r>
+          </w:p>
+        </w:tc>
+        <w:tc>
+          <w:tcPr>
+            <w:tcW w:w="1390" w:type="dxa"/>
+            <w:tcBorders>
+              <w:top w:val="single" w:sz="4" w:space="0" w:color="000000"/>
+              <w:left w:val="single" w:sz="4" w:space="0" w:color="000000"/>
+              <w:bottom w:val="single" w:sz="4" w:space="0" w:color="000000"/>
+              <w:right w:val="single" w:sz="4" w:space="0" w:color="000000"/>
+            </w:tcBorders>
+            <w:shd w:val="clear" w:color="000000" w:fill="FFFFFF"/>
+            <w:tcMar>
+              <w:left w:w="108" w:type="dxa"/>
+              <w:right w:w="108" w:type="dxa"/>
+            </w:tcMar>
+          </w:tcPr>
+          <w:p>
+            <w:pPr>
+              <w:spacing w:after="0" w:line="240" w:lineRule="auto"/>
+              <w:rPr>
+                <w:rFonts w:ascii="Calibri" w:eastAsia="Calibri" w:hAnsi="Calibri" w:cs="Calibri"/>
+                <w:lang w:val="es-AR"/>
+              </w:rPr>
+            </w:pPr>
+            <w:r>
+              <w:rPr>
+                <w:rFonts w:ascii="Calibri" w:eastAsia="Calibri" w:hAnsi="Calibri" w:cs="Calibri"/>
+                <w:lang w:val="es-AR"/>
+              </w:rPr>
+              <w:t>04/11/2018</w:t>
+            </w:r>
+          </w:p>
+        </w:tc>
+      </w:tr>
+      <w:tr>
+        <w:trPr>
+          <w:trHeight w:val="1"/>
+        </w:trPr>
+        <w:tc>
+          <w:tcPr>
+            <w:tcW w:w="1336" w:type="dxa"/>
+            <w:tcBorders>
+              <w:top w:val="single" w:sz="4" w:space="0" w:color="000000"/>
+              <w:left w:val="single" w:sz="4" w:space="0" w:color="000000"/>
+              <w:bottom w:val="single" w:sz="4" w:space="0" w:color="000000"/>
+              <w:right w:val="single" w:sz="4" w:space="0" w:color="000000"/>
+            </w:tcBorders>
+            <w:shd w:val="clear" w:color="000000" w:fill="FFFFFF"/>
+            <w:tcMar>
+              <w:left w:w="108" w:type="dxa"/>
+              <w:right w:w="108" w:type="dxa"/>
+            </w:tcMar>
+          </w:tcPr>
+          <w:p>
+            <w:pPr>
+              <w:spacing w:after="0" w:line="240" w:lineRule="auto"/>
+              <w:jc w:val="center"/>
+              <w:rPr>
+                <w:rFonts w:ascii="Calibri" w:eastAsia="Calibri" w:hAnsi="Calibri" w:cs="Calibri"/>
+                <w:lang w:val="es-AR"/>
+              </w:rPr>
+            </w:pPr>
+            <w:r>
+              <w:rPr>
+                <w:rFonts w:ascii="Calibri" w:eastAsia="Calibri" w:hAnsi="Calibri" w:cs="Calibri"/>
+                <w:lang w:val="es-AR"/>
+              </w:rPr>
+              <w:t>2.14</w:t>
+            </w:r>
+          </w:p>
+        </w:tc>
+        <w:tc>
+          <w:tcPr>
+            <w:tcW w:w="4872" w:type="dxa"/>
+            <w:tcBorders>
+              <w:top w:val="single" w:sz="4" w:space="0" w:color="000000"/>
+              <w:left w:val="single" w:sz="4" w:space="0" w:color="000000"/>
+              <w:bottom w:val="single" w:sz="4" w:space="0" w:color="000000"/>
+              <w:right w:val="single" w:sz="4" w:space="0" w:color="000000"/>
+            </w:tcBorders>
+            <w:shd w:val="clear" w:color="000000" w:fill="FFFFFF"/>
+            <w:tcMar>
+              <w:left w:w="108" w:type="dxa"/>
+              <w:right w:w="108" w:type="dxa"/>
+            </w:tcMar>
+          </w:tcPr>
+          <w:p>
+            <w:pPr>
+              <w:spacing w:after="0" w:line="240" w:lineRule="auto"/>
+              <w:rPr>
+                <w:rFonts w:ascii="Calibri" w:eastAsia="Calibri" w:hAnsi="Calibri" w:cs="Calibri"/>
+                <w:lang w:val="es-AR"/>
+              </w:rPr>
+            </w:pPr>
+            <w:r>
+              <w:rPr>
+                <w:rFonts w:ascii="Calibri" w:eastAsia="Calibri" w:hAnsi="Calibri" w:cs="Calibri"/>
+                <w:lang w:val="es-AR"/>
+              </w:rPr>
+              <w:t>Casos de usos – Se agregaron los escenarios de casos de uso y la especificacion de los casos de uso.</w:t>
+            </w:r>
+          </w:p>
+        </w:tc>
+        <w:tc>
+          <w:tcPr>
+            <w:tcW w:w="1358" w:type="dxa"/>
+            <w:tcBorders>
+              <w:top w:val="single" w:sz="4" w:space="0" w:color="000000"/>
+              <w:left w:val="single" w:sz="4" w:space="0" w:color="000000"/>
+              <w:bottom w:val="single" w:sz="4" w:space="0" w:color="000000"/>
+              <w:right w:val="single" w:sz="4" w:space="0" w:color="000000"/>
+            </w:tcBorders>
+            <w:shd w:val="clear" w:color="000000" w:fill="FFFFFF"/>
+            <w:tcMar>
+              <w:left w:w="108" w:type="dxa"/>
+              <w:right w:w="108" w:type="dxa"/>
+            </w:tcMar>
+          </w:tcPr>
+          <w:p>
+            <w:pPr>
+              <w:spacing w:after="0" w:line="240" w:lineRule="auto"/>
+              <w:rPr>
+                <w:rFonts w:ascii="Calibri" w:eastAsia="Calibri" w:hAnsi="Calibri" w:cs="Calibri"/>
+                <w:lang w:val="es-AR"/>
+              </w:rPr>
+            </w:pPr>
+            <w:r>
+              <w:rPr>
+                <w:rFonts w:ascii="Calibri" w:eastAsia="Calibri" w:hAnsi="Calibri" w:cs="Calibri"/>
+                <w:lang w:val="es-AR"/>
+              </w:rPr>
+              <w:t>gbenitez</w:t>
+            </w:r>
+          </w:p>
+        </w:tc>
+        <w:tc>
+          <w:tcPr>
+            <w:tcW w:w="1390" w:type="dxa"/>
+            <w:tcBorders>
+              <w:top w:val="single" w:sz="4" w:space="0" w:color="000000"/>
+              <w:left w:val="single" w:sz="4" w:space="0" w:color="000000"/>
+              <w:bottom w:val="single" w:sz="4" w:space="0" w:color="000000"/>
+              <w:right w:val="single" w:sz="4" w:space="0" w:color="000000"/>
+            </w:tcBorders>
+            <w:shd w:val="clear" w:color="000000" w:fill="FFFFFF"/>
+            <w:tcMar>
+              <w:left w:w="108" w:type="dxa"/>
+              <w:right w:w="108" w:type="dxa"/>
+            </w:tcMar>
+          </w:tcPr>
+          <w:p>
+            <w:pPr>
+              <w:spacing w:after="0" w:line="240" w:lineRule="auto"/>
+              <w:rPr>
+                <w:rFonts w:ascii="Calibri" w:eastAsia="Calibri" w:hAnsi="Calibri" w:cs="Calibri"/>
+                <w:lang w:val="es-AR"/>
+              </w:rPr>
+            </w:pPr>
+            <w:r>
+              <w:rPr>
+                <w:rFonts w:ascii="Calibri" w:eastAsia="Calibri" w:hAnsi="Calibri" w:cs="Calibri"/>
+                <w:lang w:val="es-AR"/>
+              </w:rPr>
+              <w:t>04/11/2018</w:t>
+            </w:r>
+          </w:p>
+        </w:tc>
+      </w:tr>
+      <w:tr>
+        <w:trPr>
+          <w:trHeight w:val="1"/>
+        </w:trPr>
+        <w:tc>
+          <w:tcPr>
+            <w:tcW w:w="1336" w:type="dxa"/>
+            <w:tcBorders>
+              <w:top w:val="single" w:sz="4" w:space="0" w:color="000000"/>
+              <w:left w:val="single" w:sz="4" w:space="0" w:color="000000"/>
+              <w:bottom w:val="single" w:sz="4" w:space="0" w:color="000000"/>
+              <w:right w:val="single" w:sz="4" w:space="0" w:color="000000"/>
+            </w:tcBorders>
+            <w:shd w:val="clear" w:color="000000" w:fill="FFFFFF"/>
+            <w:tcMar>
+              <w:left w:w="108" w:type="dxa"/>
+              <w:right w:w="108" w:type="dxa"/>
+            </w:tcMar>
+          </w:tcPr>
+          <w:p>
+            <w:pPr>
+              <w:spacing w:after="0" w:line="240" w:lineRule="auto"/>
+              <w:jc w:val="center"/>
+              <w:rPr>
+                <w:rFonts w:ascii="Calibri" w:eastAsia="Calibri" w:hAnsi="Calibri" w:cs="Calibri"/>
+                <w:lang w:val="es-AR"/>
+              </w:rPr>
+            </w:pPr>
+            <w:r>
+              <w:rPr>
+                <w:rFonts w:ascii="Calibri" w:eastAsia="Calibri" w:hAnsi="Calibri" w:cs="Calibri"/>
+                <w:lang w:val="es-AR"/>
+              </w:rPr>
+              <w:t>2.15</w:t>
+            </w:r>
+          </w:p>
+        </w:tc>
+        <w:tc>
+          <w:tcPr>
+            <w:tcW w:w="4872" w:type="dxa"/>
+            <w:tcBorders>
+              <w:top w:val="single" w:sz="4" w:space="0" w:color="000000"/>
+              <w:left w:val="single" w:sz="4" w:space="0" w:color="000000"/>
+              <w:bottom w:val="single" w:sz="4" w:space="0" w:color="000000"/>
+              <w:right w:val="single" w:sz="4" w:space="0" w:color="000000"/>
+            </w:tcBorders>
+            <w:shd w:val="clear" w:color="000000" w:fill="FFFFFF"/>
+            <w:tcMar>
+              <w:left w:w="108" w:type="dxa"/>
+              <w:right w:w="108" w:type="dxa"/>
+            </w:tcMar>
+          </w:tcPr>
+          <w:p>
+            <w:pPr>
+              <w:spacing w:after="0" w:line="240" w:lineRule="auto"/>
+              <w:rPr>
+                <w:rFonts w:ascii="Calibri" w:eastAsia="Calibri" w:hAnsi="Calibri" w:cs="Calibri"/>
+                <w:lang w:val="es-AR"/>
+              </w:rPr>
+            </w:pPr>
+            <w:r>
+              <w:rPr>
+                <w:rFonts w:ascii="Calibri" w:eastAsia="Calibri" w:hAnsi="Calibri" w:cs="Calibri"/>
+                <w:lang w:val="es-AR"/>
+              </w:rPr>
+              <w:t>Actualizacion en BD y crear aula – Se realizaron algunos cambios en la base de datos y en la vista de crear aula.</w:t>
+            </w:r>
+          </w:p>
+        </w:tc>
+        <w:tc>
+          <w:tcPr>
+            <w:tcW w:w="1358" w:type="dxa"/>
+            <w:tcBorders>
+              <w:top w:val="single" w:sz="4" w:space="0" w:color="000000"/>
+              <w:left w:val="single" w:sz="4" w:space="0" w:color="000000"/>
+              <w:bottom w:val="single" w:sz="4" w:space="0" w:color="000000"/>
+              <w:right w:val="single" w:sz="4" w:space="0" w:color="000000"/>
+            </w:tcBorders>
+            <w:shd w:val="clear" w:color="000000" w:fill="FFFFFF"/>
+            <w:tcMar>
+              <w:left w:w="108" w:type="dxa"/>
+              <w:right w:w="108" w:type="dxa"/>
+            </w:tcMar>
+          </w:tcPr>
+          <w:p>
+            <w:pPr>
+              <w:spacing w:after="0" w:line="240" w:lineRule="auto"/>
+              <w:rPr>
+                <w:rFonts w:ascii="Calibri" w:eastAsia="Calibri" w:hAnsi="Calibri" w:cs="Calibri"/>
+                <w:lang w:val="es-AR"/>
+              </w:rPr>
+            </w:pPr>
+            <w:r>
+              <w:rPr>
+                <w:rFonts w:ascii="Calibri" w:eastAsia="Calibri" w:hAnsi="Calibri" w:cs="Calibri"/>
+                <w:lang w:val="es-AR"/>
+              </w:rPr>
+              <w:t>Jlucero - molmos</w:t>
+            </w:r>
+          </w:p>
+        </w:tc>
+        <w:tc>
+          <w:tcPr>
+            <w:tcW w:w="1390" w:type="dxa"/>
+            <w:tcBorders>
+              <w:top w:val="single" w:sz="4" w:space="0" w:color="000000"/>
+              <w:left w:val="single" w:sz="4" w:space="0" w:color="000000"/>
+              <w:bottom w:val="single" w:sz="4" w:space="0" w:color="000000"/>
+              <w:right w:val="single" w:sz="4" w:space="0" w:color="000000"/>
+            </w:tcBorders>
+            <w:shd w:val="clear" w:color="000000" w:fill="FFFFFF"/>
+            <w:tcMar>
+              <w:left w:w="108" w:type="dxa"/>
+              <w:right w:w="108" w:type="dxa"/>
+            </w:tcMar>
+          </w:tcPr>
+          <w:p>
+            <w:pPr>
+              <w:spacing w:after="0" w:line="240" w:lineRule="auto"/>
+              <w:rPr>
+                <w:rFonts w:ascii="Calibri" w:eastAsia="Calibri" w:hAnsi="Calibri" w:cs="Calibri"/>
+                <w:lang w:val="es-AR"/>
+              </w:rPr>
+            </w:pPr>
+            <w:r>
+              <w:rPr>
+                <w:rFonts w:ascii="Calibri" w:eastAsia="Calibri" w:hAnsi="Calibri" w:cs="Calibri"/>
+                <w:lang w:val="es-AR"/>
+              </w:rPr>
+              <w:t>05/11/2018</w:t>
+            </w:r>
+          </w:p>
+        </w:tc>
+      </w:tr>
+      <w:tr>
+        <w:trPr>
+          <w:trHeight w:val="1"/>
+        </w:trPr>
+        <w:tc>
+          <w:tcPr>
+            <w:tcW w:w="1336" w:type="dxa"/>
+            <w:tcBorders>
+              <w:top w:val="single" w:sz="4" w:space="0" w:color="000000"/>
+              <w:left w:val="single" w:sz="4" w:space="0" w:color="000000"/>
+              <w:bottom w:val="single" w:sz="4" w:space="0" w:color="000000"/>
+              <w:right w:val="single" w:sz="4" w:space="0" w:color="000000"/>
+            </w:tcBorders>
+            <w:shd w:val="clear" w:color="000000" w:fill="FFFFFF"/>
+            <w:tcMar>
+              <w:left w:w="108" w:type="dxa"/>
+              <w:right w:w="108" w:type="dxa"/>
+            </w:tcMar>
+          </w:tcPr>
+          <w:p>
+            <w:pPr>
+              <w:spacing w:after="0" w:line="240" w:lineRule="auto"/>
+              <w:jc w:val="center"/>
+              <w:rPr>
+                <w:rFonts w:ascii="Calibri" w:eastAsia="Calibri" w:hAnsi="Calibri" w:cs="Calibri"/>
+                <w:lang w:val="es-AR"/>
+              </w:rPr>
+            </w:pPr>
+            <w:r>
+              <w:rPr>
+                <w:rFonts w:ascii="Calibri" w:eastAsia="Calibri" w:hAnsi="Calibri" w:cs="Calibri"/>
+                <w:lang w:val="es-AR"/>
+              </w:rPr>
+              <w:t>2.16</w:t>
+            </w:r>
+          </w:p>
+        </w:tc>
+        <w:tc>
+          <w:tcPr>
+            <w:tcW w:w="4872" w:type="dxa"/>
+            <w:tcBorders>
+              <w:top w:val="single" w:sz="4" w:space="0" w:color="000000"/>
+              <w:left w:val="single" w:sz="4" w:space="0" w:color="000000"/>
+              <w:bottom w:val="single" w:sz="4" w:space="0" w:color="000000"/>
+              <w:right w:val="single" w:sz="4" w:space="0" w:color="000000"/>
+            </w:tcBorders>
+            <w:shd w:val="clear" w:color="000000" w:fill="FFFFFF"/>
+            <w:tcMar>
+              <w:left w:w="108" w:type="dxa"/>
+              <w:right w:w="108" w:type="dxa"/>
+            </w:tcMar>
+          </w:tcPr>
+          <w:p>
+            <w:pPr>
+              <w:spacing w:after="0" w:line="240" w:lineRule="auto"/>
+              <w:rPr>
+                <w:rFonts w:ascii="Calibri" w:eastAsia="Calibri" w:hAnsi="Calibri" w:cs="Calibri"/>
+                <w:lang w:val="es-AR"/>
+              </w:rPr>
+            </w:pPr>
+            <w:r>
+              <w:rPr>
+                <w:rFonts w:ascii="Calibri" w:eastAsia="Calibri" w:hAnsi="Calibri" w:cs="Calibri"/>
+                <w:lang w:val="es-AR"/>
+              </w:rPr>
+              <w:t>Microtaller – Se agregaron las funcionalidades faltantes a la vista de microtalleres y se agrega una validacion en crear aula.</w:t>
+            </w:r>
+          </w:p>
+        </w:tc>
+        <w:tc>
+          <w:tcPr>
+            <w:tcW w:w="1358" w:type="dxa"/>
+            <w:tcBorders>
+              <w:top w:val="single" w:sz="4" w:space="0" w:color="000000"/>
+              <w:left w:val="single" w:sz="4" w:space="0" w:color="000000"/>
+              <w:bottom w:val="single" w:sz="4" w:space="0" w:color="000000"/>
+              <w:right w:val="single" w:sz="4" w:space="0" w:color="000000"/>
+            </w:tcBorders>
+            <w:shd w:val="clear" w:color="000000" w:fill="FFFFFF"/>
+            <w:tcMar>
+              <w:left w:w="108" w:type="dxa"/>
+              <w:right w:w="108" w:type="dxa"/>
+            </w:tcMar>
+          </w:tcPr>
+          <w:p>
+            <w:pPr>
+              <w:spacing w:after="0" w:line="240" w:lineRule="auto"/>
+              <w:rPr>
+                <w:rFonts w:ascii="Calibri" w:eastAsia="Calibri" w:hAnsi="Calibri" w:cs="Calibri"/>
+                <w:lang w:val="es-AR"/>
+              </w:rPr>
+            </w:pPr>
+            <w:r>
+              <w:rPr>
+                <w:rFonts w:ascii="Calibri" w:eastAsia="Calibri" w:hAnsi="Calibri" w:cs="Calibri"/>
+                <w:lang w:val="es-AR"/>
+              </w:rPr>
+              <w:t>molmos</w:t>
+            </w:r>
+          </w:p>
+        </w:tc>
+        <w:tc>
+          <w:tcPr>
+            <w:tcW w:w="1390" w:type="dxa"/>
+            <w:tcBorders>
+              <w:top w:val="single" w:sz="4" w:space="0" w:color="000000"/>
+              <w:left w:val="single" w:sz="4" w:space="0" w:color="000000"/>
+              <w:bottom w:val="single" w:sz="4" w:space="0" w:color="000000"/>
+              <w:right w:val="single" w:sz="4" w:space="0" w:color="000000"/>
+            </w:tcBorders>
+            <w:shd w:val="clear" w:color="000000" w:fill="FFFFFF"/>
+            <w:tcMar>
+              <w:left w:w="108" w:type="dxa"/>
+              <w:right w:w="108" w:type="dxa"/>
+            </w:tcMar>
+          </w:tcPr>
+          <w:p>
+            <w:pPr>
+              <w:spacing w:after="0" w:line="240" w:lineRule="auto"/>
+              <w:rPr>
+                <w:rFonts w:ascii="Calibri" w:eastAsia="Calibri" w:hAnsi="Calibri" w:cs="Calibri"/>
+                <w:lang w:val="es-AR"/>
+              </w:rPr>
+            </w:pPr>
+            <w:r>
+              <w:rPr>
+                <w:rFonts w:ascii="Calibri" w:eastAsia="Calibri" w:hAnsi="Calibri" w:cs="Calibri"/>
+                <w:lang w:val="es-AR"/>
+              </w:rPr>
+              <w:t>05/11/2018</w:t>
+            </w:r>
+          </w:p>
+        </w:tc>
+      </w:tr>
+      <w:tr>
+        <w:trPr>
+          <w:trHeight w:val="1"/>
+        </w:trPr>
+        <w:tc>
+          <w:tcPr>
+            <w:tcW w:w="1336" w:type="dxa"/>
+            <w:tcBorders>
+              <w:top w:val="single" w:sz="4" w:space="0" w:color="000000"/>
+              <w:left w:val="single" w:sz="4" w:space="0" w:color="000000"/>
+              <w:bottom w:val="single" w:sz="4" w:space="0" w:color="000000"/>
+              <w:right w:val="single" w:sz="4" w:space="0" w:color="000000"/>
+            </w:tcBorders>
+            <w:shd w:val="clear" w:color="000000" w:fill="FFFFFF"/>
+            <w:tcMar>
+              <w:left w:w="108" w:type="dxa"/>
+              <w:right w:w="108" w:type="dxa"/>
+            </w:tcMar>
+          </w:tcPr>
+          <w:p>
+            <w:pPr>
+              <w:spacing w:after="0" w:line="240" w:lineRule="auto"/>
+              <w:jc w:val="center"/>
+              <w:rPr>
+                <w:rFonts w:ascii="Calibri" w:eastAsia="Calibri" w:hAnsi="Calibri" w:cs="Calibri"/>
+                <w:lang w:val="es-AR"/>
+              </w:rPr>
+            </w:pPr>
+            <w:r>
+              <w:rPr>
+                <w:rFonts w:ascii="Calibri" w:eastAsia="Calibri" w:hAnsi="Calibri" w:cs="Calibri"/>
+                <w:lang w:val="es-AR"/>
+              </w:rPr>
+              <w:t>2.17</w:t>
+            </w:r>
+          </w:p>
+        </w:tc>
+        <w:tc>
+          <w:tcPr>
+            <w:tcW w:w="4872" w:type="dxa"/>
+            <w:tcBorders>
+              <w:top w:val="single" w:sz="4" w:space="0" w:color="000000"/>
+              <w:left w:val="single" w:sz="4" w:space="0" w:color="000000"/>
+              <w:bottom w:val="single" w:sz="4" w:space="0" w:color="000000"/>
+              <w:right w:val="single" w:sz="4" w:space="0" w:color="000000"/>
+            </w:tcBorders>
+            <w:shd w:val="clear" w:color="000000" w:fill="FFFFFF"/>
+            <w:tcMar>
+              <w:left w:w="108" w:type="dxa"/>
+              <w:right w:w="108" w:type="dxa"/>
+            </w:tcMar>
+          </w:tcPr>
+          <w:p>
+            <w:pPr>
+              <w:spacing w:after="0" w:line="240" w:lineRule="auto"/>
+              <w:rPr>
+                <w:rFonts w:ascii="Calibri" w:eastAsia="Calibri" w:hAnsi="Calibri" w:cs="Calibri"/>
+                <w:lang w:val="es-AR"/>
+              </w:rPr>
+            </w:pPr>
+            <w:r>
+              <w:rPr>
+                <w:rFonts w:ascii="Calibri" w:eastAsia="Calibri" w:hAnsi="Calibri" w:cs="Calibri"/>
+                <w:lang w:val="es-AR"/>
+              </w:rPr>
+              <w:t>Select dependientes – Aplicación de select dependientes a la hora de</w:t>
+            </w:r>
+            <w:r>
+              <w:rPr>
+                <w:rFonts w:ascii="Calibri" w:eastAsia="Calibri" w:hAnsi="Calibri" w:cs="Calibri"/>
+                <w:lang w:val="es-AR"/>
+              </w:rPr>
+              <w:t xml:space="preserve"> seleccionar departamentos. </w:t>
+            </w:r>
+          </w:p>
+        </w:tc>
+        <w:tc>
+          <w:tcPr>
+            <w:tcW w:w="1358" w:type="dxa"/>
+            <w:tcBorders>
+              <w:top w:val="single" w:sz="4" w:space="0" w:color="000000"/>
+              <w:left w:val="single" w:sz="4" w:space="0" w:color="000000"/>
+              <w:bottom w:val="single" w:sz="4" w:space="0" w:color="000000"/>
+              <w:right w:val="single" w:sz="4" w:space="0" w:color="000000"/>
+            </w:tcBorders>
+            <w:shd w:val="clear" w:color="000000" w:fill="FFFFFF"/>
+            <w:tcMar>
+              <w:left w:w="108" w:type="dxa"/>
+              <w:right w:w="108" w:type="dxa"/>
+            </w:tcMar>
+          </w:tcPr>
+          <w:p>
+            <w:pPr>
+              <w:spacing w:after="0" w:line="240" w:lineRule="auto"/>
+              <w:rPr>
+                <w:rFonts w:ascii="Calibri" w:eastAsia="Calibri" w:hAnsi="Calibri" w:cs="Calibri"/>
+                <w:lang w:val="es-AR"/>
+              </w:rPr>
+            </w:pPr>
+            <w:r>
+              <w:rPr>
+                <w:rFonts w:ascii="Calibri" w:eastAsia="Calibri" w:hAnsi="Calibri" w:cs="Calibri"/>
+                <w:lang w:val="es-AR"/>
+              </w:rPr>
+              <w:t>molmos</w:t>
+            </w:r>
+          </w:p>
+        </w:tc>
+        <w:tc>
+          <w:tcPr>
+            <w:tcW w:w="1390" w:type="dxa"/>
+            <w:tcBorders>
+              <w:top w:val="single" w:sz="4" w:space="0" w:color="000000"/>
+              <w:left w:val="single" w:sz="4" w:space="0" w:color="000000"/>
+              <w:bottom w:val="single" w:sz="4" w:space="0" w:color="000000"/>
+              <w:right w:val="single" w:sz="4" w:space="0" w:color="000000"/>
+            </w:tcBorders>
+            <w:shd w:val="clear" w:color="000000" w:fill="FFFFFF"/>
+            <w:tcMar>
+              <w:left w:w="108" w:type="dxa"/>
+              <w:right w:w="108" w:type="dxa"/>
+            </w:tcMar>
+          </w:tcPr>
+          <w:p>
+            <w:pPr>
+              <w:spacing w:after="0" w:line="240" w:lineRule="auto"/>
+              <w:rPr>
+                <w:rFonts w:ascii="Calibri" w:eastAsia="Calibri" w:hAnsi="Calibri" w:cs="Calibri"/>
+                <w:lang w:val="es-AR"/>
+              </w:rPr>
+            </w:pPr>
+            <w:r>
+              <w:rPr>
+                <w:rFonts w:ascii="Calibri" w:eastAsia="Calibri" w:hAnsi="Calibri" w:cs="Calibri"/>
+                <w:lang w:val="es-AR"/>
+              </w:rPr>
+              <w:t>06/11/2018</w:t>
+            </w:r>
+          </w:p>
+        </w:tc>
+      </w:tr>
+      <w:tr>
+        <w:trPr>
+          <w:trHeight w:val="1"/>
+        </w:trPr>
+        <w:tc>
+          <w:tcPr>
+            <w:tcW w:w="1336" w:type="dxa"/>
+            <w:tcBorders>
+              <w:top w:val="single" w:sz="4" w:space="0" w:color="000000"/>
+              <w:left w:val="single" w:sz="4" w:space="0" w:color="000000"/>
+              <w:bottom w:val="single" w:sz="4" w:space="0" w:color="000000"/>
+              <w:right w:val="single" w:sz="4" w:space="0" w:color="000000"/>
+            </w:tcBorders>
+            <w:shd w:val="clear" w:color="000000" w:fill="FFFFFF"/>
+            <w:tcMar>
+              <w:left w:w="108" w:type="dxa"/>
+              <w:right w:w="108" w:type="dxa"/>
+            </w:tcMar>
+          </w:tcPr>
+          <w:p>
+            <w:pPr>
+              <w:spacing w:after="0" w:line="240" w:lineRule="auto"/>
+              <w:jc w:val="center"/>
+              <w:rPr>
+                <w:rFonts w:ascii="Calibri" w:eastAsia="Calibri" w:hAnsi="Calibri" w:cs="Calibri"/>
+                <w:lang w:val="es-AR"/>
+              </w:rPr>
+            </w:pPr>
+            <w:r>
+              <w:rPr>
+                <w:rFonts w:ascii="Calibri" w:eastAsia="Calibri" w:hAnsi="Calibri" w:cs="Calibri"/>
+                <w:lang w:val="es-AR"/>
+              </w:rPr>
+              <w:t>2.18</w:t>
+            </w:r>
+          </w:p>
+        </w:tc>
+        <w:tc>
+          <w:tcPr>
+            <w:tcW w:w="4872" w:type="dxa"/>
+            <w:tcBorders>
+              <w:top w:val="single" w:sz="4" w:space="0" w:color="000000"/>
+              <w:left w:val="single" w:sz="4" w:space="0" w:color="000000"/>
+              <w:bottom w:val="single" w:sz="4" w:space="0" w:color="000000"/>
+              <w:right w:val="single" w:sz="4" w:space="0" w:color="000000"/>
+            </w:tcBorders>
+            <w:shd w:val="clear" w:color="000000" w:fill="FFFFFF"/>
+            <w:tcMar>
+              <w:left w:w="108" w:type="dxa"/>
+              <w:right w:w="108" w:type="dxa"/>
+            </w:tcMar>
+          </w:tcPr>
+          <w:p>
+            <w:pPr>
+              <w:spacing w:after="0" w:line="240" w:lineRule="auto"/>
+              <w:rPr>
+                <w:rFonts w:ascii="Calibri" w:eastAsia="Calibri" w:hAnsi="Calibri" w:cs="Calibri"/>
+                <w:lang w:val="es-AR"/>
+              </w:rPr>
+            </w:pPr>
+            <w:r>
+              <w:rPr>
+                <w:rFonts w:ascii="Calibri" w:eastAsia="Calibri" w:hAnsi="Calibri" w:cs="Calibri"/>
+                <w:lang w:val="es-AR"/>
+              </w:rPr>
+              <w:t>Mas select dependientes y ajustes visuales – Se colocaron los select dependientes que faltaban y se realizaron cambios esteticos solicitados por el cliente. Se mejoro la barra de navegación.</w:t>
+            </w:r>
+          </w:p>
+        </w:tc>
+        <w:tc>
+          <w:tcPr>
+            <w:tcW w:w="1358" w:type="dxa"/>
+            <w:tcBorders>
+              <w:top w:val="single" w:sz="4" w:space="0" w:color="000000"/>
+              <w:left w:val="single" w:sz="4" w:space="0" w:color="000000"/>
+              <w:bottom w:val="single" w:sz="4" w:space="0" w:color="000000"/>
+              <w:right w:val="single" w:sz="4" w:space="0" w:color="000000"/>
+            </w:tcBorders>
+            <w:shd w:val="clear" w:color="000000" w:fill="FFFFFF"/>
+            <w:tcMar>
+              <w:left w:w="108" w:type="dxa"/>
+              <w:right w:w="108" w:type="dxa"/>
+            </w:tcMar>
+          </w:tcPr>
+          <w:p>
+            <w:pPr>
+              <w:spacing w:after="0" w:line="240" w:lineRule="auto"/>
+              <w:rPr>
+                <w:rFonts w:ascii="Calibri" w:eastAsia="Calibri" w:hAnsi="Calibri" w:cs="Calibri"/>
+                <w:lang w:val="es-AR"/>
+              </w:rPr>
+            </w:pPr>
+            <w:r>
+              <w:rPr>
+                <w:rFonts w:ascii="Calibri" w:eastAsia="Calibri" w:hAnsi="Calibri" w:cs="Calibri"/>
+                <w:lang w:val="es-AR"/>
+              </w:rPr>
+              <w:t>molmos</w:t>
+            </w:r>
+          </w:p>
+        </w:tc>
+        <w:tc>
+          <w:tcPr>
+            <w:tcW w:w="1390" w:type="dxa"/>
+            <w:tcBorders>
+              <w:top w:val="single" w:sz="4" w:space="0" w:color="000000"/>
+              <w:left w:val="single" w:sz="4" w:space="0" w:color="000000"/>
+              <w:bottom w:val="single" w:sz="4" w:space="0" w:color="000000"/>
+              <w:right w:val="single" w:sz="4" w:space="0" w:color="000000"/>
+            </w:tcBorders>
+            <w:shd w:val="clear" w:color="000000" w:fill="FFFFFF"/>
+            <w:tcMar>
+              <w:left w:w="108" w:type="dxa"/>
+              <w:right w:w="108" w:type="dxa"/>
+            </w:tcMar>
+          </w:tcPr>
+          <w:p>
+            <w:pPr>
+              <w:spacing w:after="0" w:line="240" w:lineRule="auto"/>
+              <w:rPr>
+                <w:rFonts w:ascii="Calibri" w:eastAsia="Calibri" w:hAnsi="Calibri" w:cs="Calibri"/>
+                <w:lang w:val="es-AR"/>
+              </w:rPr>
+            </w:pPr>
+            <w:r>
+              <w:rPr>
+                <w:rFonts w:ascii="Calibri" w:eastAsia="Calibri" w:hAnsi="Calibri" w:cs="Calibri"/>
+                <w:lang w:val="es-AR"/>
+              </w:rPr>
+              <w:t>07/11/2018</w:t>
+            </w:r>
+          </w:p>
+        </w:tc>
+      </w:tr>
+      <w:tr>
+        <w:trPr>
+          <w:trHeight w:val="1"/>
+        </w:trPr>
+        <w:tc>
+          <w:tcPr>
+            <w:tcW w:w="1336" w:type="dxa"/>
+            <w:tcBorders>
+              <w:top w:val="single" w:sz="4" w:space="0" w:color="000000"/>
+              <w:left w:val="single" w:sz="4" w:space="0" w:color="000000"/>
+              <w:bottom w:val="single" w:sz="4" w:space="0" w:color="000000"/>
+              <w:right w:val="single" w:sz="4" w:space="0" w:color="000000"/>
+            </w:tcBorders>
+            <w:shd w:val="clear" w:color="000000" w:fill="FFFFFF"/>
+            <w:tcMar>
+              <w:left w:w="108" w:type="dxa"/>
+              <w:right w:w="108" w:type="dxa"/>
+            </w:tcMar>
+          </w:tcPr>
+          <w:p>
+            <w:pPr>
+              <w:spacing w:after="0" w:line="240" w:lineRule="auto"/>
+              <w:jc w:val="center"/>
+              <w:rPr>
+                <w:rFonts w:ascii="Calibri" w:eastAsia="Calibri" w:hAnsi="Calibri" w:cs="Calibri"/>
+                <w:lang w:val="es-AR"/>
+              </w:rPr>
+            </w:pPr>
+            <w:r>
+              <w:rPr>
+                <w:rFonts w:ascii="Calibri" w:eastAsia="Calibri" w:hAnsi="Calibri" w:cs="Calibri"/>
+                <w:lang w:val="es-AR"/>
+              </w:rPr>
+              <w:t>2.19</w:t>
+            </w:r>
+          </w:p>
+        </w:tc>
+        <w:tc>
+          <w:tcPr>
+            <w:tcW w:w="4872" w:type="dxa"/>
+            <w:tcBorders>
+              <w:top w:val="single" w:sz="4" w:space="0" w:color="000000"/>
+              <w:left w:val="single" w:sz="4" w:space="0" w:color="000000"/>
+              <w:bottom w:val="single" w:sz="4" w:space="0" w:color="000000"/>
+              <w:right w:val="single" w:sz="4" w:space="0" w:color="000000"/>
+            </w:tcBorders>
+            <w:shd w:val="clear" w:color="000000" w:fill="FFFFFF"/>
+            <w:tcMar>
+              <w:left w:w="108" w:type="dxa"/>
+              <w:right w:w="108" w:type="dxa"/>
+            </w:tcMar>
+          </w:tcPr>
+          <w:p>
+            <w:pPr>
+              <w:spacing w:after="0" w:line="240" w:lineRule="auto"/>
+              <w:rPr>
+                <w:rFonts w:ascii="Calibri" w:eastAsia="Calibri" w:hAnsi="Calibri" w:cs="Calibri"/>
+                <w:lang w:val="es-AR"/>
+              </w:rPr>
+            </w:pPr>
+            <w:r>
+              <w:rPr>
+                <w:rFonts w:ascii="Calibri" w:eastAsia="Calibri" w:hAnsi="Calibri" w:cs="Calibri"/>
+                <w:lang w:val="es-AR"/>
+              </w:rPr>
+              <w:t>Video explicativo – Se agrego un video en la vista de matricular usuarios.</w:t>
+            </w:r>
+          </w:p>
+        </w:tc>
+        <w:tc>
+          <w:tcPr>
+            <w:tcW w:w="1358" w:type="dxa"/>
+            <w:tcBorders>
+              <w:top w:val="single" w:sz="4" w:space="0" w:color="000000"/>
+              <w:left w:val="single" w:sz="4" w:space="0" w:color="000000"/>
+              <w:bottom w:val="single" w:sz="4" w:space="0" w:color="000000"/>
+              <w:right w:val="single" w:sz="4" w:space="0" w:color="000000"/>
+            </w:tcBorders>
+            <w:shd w:val="clear" w:color="000000" w:fill="FFFFFF"/>
+            <w:tcMar>
+              <w:left w:w="108" w:type="dxa"/>
+              <w:right w:w="108" w:type="dxa"/>
+            </w:tcMar>
+          </w:tcPr>
+          <w:p>
+            <w:pPr>
+              <w:spacing w:after="0" w:line="240" w:lineRule="auto"/>
+              <w:rPr>
+                <w:rFonts w:ascii="Calibri" w:eastAsia="Calibri" w:hAnsi="Calibri" w:cs="Calibri"/>
+                <w:lang w:val="es-AR"/>
+              </w:rPr>
+            </w:pPr>
+            <w:r>
+              <w:rPr>
+                <w:rFonts w:ascii="Calibri" w:eastAsia="Calibri" w:hAnsi="Calibri" w:cs="Calibri"/>
+                <w:lang w:val="es-AR"/>
+              </w:rPr>
+              <w:t>molmos</w:t>
+            </w:r>
+          </w:p>
+        </w:tc>
+        <w:tc>
+          <w:tcPr>
+            <w:tcW w:w="1390" w:type="dxa"/>
+            <w:tcBorders>
+              <w:top w:val="single" w:sz="4" w:space="0" w:color="000000"/>
+              <w:left w:val="single" w:sz="4" w:space="0" w:color="000000"/>
+              <w:bottom w:val="single" w:sz="4" w:space="0" w:color="000000"/>
+              <w:right w:val="single" w:sz="4" w:space="0" w:color="000000"/>
+            </w:tcBorders>
+            <w:shd w:val="clear" w:color="000000" w:fill="FFFFFF"/>
+            <w:tcMar>
+              <w:left w:w="108" w:type="dxa"/>
+              <w:right w:w="108" w:type="dxa"/>
+            </w:tcMar>
+          </w:tcPr>
+          <w:p>
+            <w:pPr>
+              <w:spacing w:after="0" w:line="240" w:lineRule="auto"/>
+              <w:rPr>
+                <w:rFonts w:ascii="Calibri" w:eastAsia="Calibri" w:hAnsi="Calibri" w:cs="Calibri"/>
+                <w:lang w:val="es-AR"/>
+              </w:rPr>
+            </w:pPr>
+            <w:r>
+              <w:rPr>
+                <w:rFonts w:ascii="Calibri" w:eastAsia="Calibri" w:hAnsi="Calibri" w:cs="Calibri"/>
+                <w:lang w:val="es-AR"/>
+              </w:rPr>
+              <w:t>08/11/2018</w:t>
+            </w:r>
+          </w:p>
+        </w:tc>
+      </w:tr>
+      <w:tr>
+        <w:trPr>
+          <w:trHeight w:val="1"/>
+        </w:trPr>
+        <w:tc>
+          <w:tcPr>
+            <w:tcW w:w="1336" w:type="dxa"/>
+            <w:tcBorders>
+              <w:top w:val="single" w:sz="4" w:space="0" w:color="000000"/>
+              <w:left w:val="single" w:sz="4" w:space="0" w:color="000000"/>
+              <w:bottom w:val="single" w:sz="4" w:space="0" w:color="000000"/>
+              <w:right w:val="single" w:sz="4" w:space="0" w:color="000000"/>
+            </w:tcBorders>
+            <w:shd w:val="clear" w:color="000000" w:fill="FFFFFF"/>
+            <w:tcMar>
+              <w:left w:w="108" w:type="dxa"/>
+              <w:right w:w="108" w:type="dxa"/>
+            </w:tcMar>
+          </w:tcPr>
+          <w:p>
+            <w:pPr>
+              <w:spacing w:after="0" w:line="240" w:lineRule="auto"/>
+              <w:jc w:val="center"/>
+              <w:rPr>
+                <w:rFonts w:ascii="Calibri" w:eastAsia="Calibri" w:hAnsi="Calibri" w:cs="Calibri"/>
+                <w:lang w:val="es-AR"/>
+              </w:rPr>
+            </w:pPr>
+            <w:r>
+              <w:rPr>
+                <w:rFonts w:ascii="Calibri" w:eastAsia="Calibri" w:hAnsi="Calibri" w:cs="Calibri"/>
+                <w:lang w:val="es-AR"/>
+              </w:rPr>
+              <w:t>2.20</w:t>
+            </w:r>
+          </w:p>
+        </w:tc>
+        <w:tc>
+          <w:tcPr>
+            <w:tcW w:w="4872" w:type="dxa"/>
+            <w:tcBorders>
+              <w:top w:val="single" w:sz="4" w:space="0" w:color="000000"/>
+              <w:left w:val="single" w:sz="4" w:space="0" w:color="000000"/>
+              <w:bottom w:val="single" w:sz="4" w:space="0" w:color="000000"/>
+              <w:right w:val="single" w:sz="4" w:space="0" w:color="000000"/>
+            </w:tcBorders>
+            <w:shd w:val="clear" w:color="000000" w:fill="FFFFFF"/>
+            <w:tcMar>
+              <w:left w:w="108" w:type="dxa"/>
+              <w:right w:w="108" w:type="dxa"/>
+            </w:tcMar>
+          </w:tcPr>
+          <w:p>
+            <w:pPr>
+              <w:spacing w:after="0" w:line="240" w:lineRule="auto"/>
+              <w:rPr>
+                <w:rFonts w:ascii="Calibri" w:eastAsia="Calibri" w:hAnsi="Calibri" w:cs="Calibri"/>
+                <w:lang w:val="es-AR"/>
+              </w:rPr>
+            </w:pPr>
+            <w:r>
+              <w:rPr>
+                <w:rFonts w:ascii="Calibri" w:eastAsia="Calibri" w:hAnsi="Calibri" w:cs="Calibri"/>
+                <w:lang w:val="es-AR"/>
+              </w:rPr>
+              <w:t>SideNav – Se agregó un Sidenav a la derecha en todas las vistas de la página web.</w:t>
+            </w:r>
+          </w:p>
+        </w:tc>
+        <w:tc>
+          <w:tcPr>
+            <w:tcW w:w="1358" w:type="dxa"/>
+            <w:tcBorders>
+              <w:top w:val="single" w:sz="4" w:space="0" w:color="000000"/>
+              <w:left w:val="single" w:sz="4" w:space="0" w:color="000000"/>
+              <w:bottom w:val="single" w:sz="4" w:space="0" w:color="000000"/>
+              <w:right w:val="single" w:sz="4" w:space="0" w:color="000000"/>
+            </w:tcBorders>
+            <w:shd w:val="clear" w:color="000000" w:fill="FFFFFF"/>
+            <w:tcMar>
+              <w:left w:w="108" w:type="dxa"/>
+              <w:right w:w="108" w:type="dxa"/>
+            </w:tcMar>
+          </w:tcPr>
+          <w:p>
+            <w:pPr>
+              <w:spacing w:after="0" w:line="240" w:lineRule="auto"/>
+              <w:rPr>
+                <w:rFonts w:ascii="Calibri" w:eastAsia="Calibri" w:hAnsi="Calibri" w:cs="Calibri"/>
+                <w:lang w:val="es-AR"/>
+              </w:rPr>
+            </w:pPr>
+            <w:r>
+              <w:rPr>
+                <w:rFonts w:ascii="Calibri" w:eastAsia="Calibri" w:hAnsi="Calibri" w:cs="Calibri"/>
+                <w:lang w:val="es-AR"/>
+              </w:rPr>
+              <w:t>ntrezza</w:t>
+            </w:r>
+          </w:p>
+        </w:tc>
+        <w:tc>
+          <w:tcPr>
+            <w:tcW w:w="1390" w:type="dxa"/>
+            <w:tcBorders>
+              <w:top w:val="single" w:sz="4" w:space="0" w:color="000000"/>
+              <w:left w:val="single" w:sz="4" w:space="0" w:color="000000"/>
+              <w:bottom w:val="single" w:sz="4" w:space="0" w:color="000000"/>
+              <w:right w:val="single" w:sz="4" w:space="0" w:color="000000"/>
+            </w:tcBorders>
+            <w:shd w:val="clear" w:color="000000" w:fill="FFFFFF"/>
+            <w:tcMar>
+              <w:left w:w="108" w:type="dxa"/>
+              <w:right w:w="108" w:type="dxa"/>
+            </w:tcMar>
+          </w:tcPr>
+          <w:p>
+            <w:pPr>
+              <w:spacing w:after="0" w:line="240" w:lineRule="auto"/>
+              <w:rPr>
+                <w:rFonts w:ascii="Calibri" w:eastAsia="Calibri" w:hAnsi="Calibri" w:cs="Calibri"/>
+                <w:lang w:val="es-AR"/>
+              </w:rPr>
+            </w:pPr>
+            <w:r>
+              <w:rPr>
+                <w:rFonts w:ascii="Calibri" w:eastAsia="Calibri" w:hAnsi="Calibri" w:cs="Calibri"/>
+                <w:lang w:val="es-AR"/>
+              </w:rPr>
+              <w:t>08/11/2018</w:t>
+            </w:r>
+          </w:p>
+        </w:tc>
+      </w:tr>
+      <w:tr>
+        <w:trPr>
+          <w:trHeight w:val="1"/>
+        </w:trPr>
+        <w:tc>
+          <w:tcPr>
+            <w:tcW w:w="1336" w:type="dxa"/>
+            <w:tcBorders>
+              <w:top w:val="single" w:sz="4" w:space="0" w:color="000000"/>
+              <w:left w:val="single" w:sz="4" w:space="0" w:color="000000"/>
+              <w:bottom w:val="single" w:sz="4" w:space="0" w:color="000000"/>
+              <w:right w:val="single" w:sz="4" w:space="0" w:color="000000"/>
+            </w:tcBorders>
+            <w:shd w:val="clear" w:color="000000" w:fill="FFFFFF"/>
+            <w:tcMar>
+              <w:left w:w="108" w:type="dxa"/>
+              <w:right w:w="108" w:type="dxa"/>
+            </w:tcMar>
+          </w:tcPr>
+          <w:p>
+            <w:pPr>
+              <w:spacing w:after="0" w:line="240" w:lineRule="auto"/>
+              <w:jc w:val="center"/>
+              <w:rPr>
+                <w:rFonts w:ascii="Calibri" w:eastAsia="Calibri" w:hAnsi="Calibri" w:cs="Calibri"/>
+                <w:lang w:val="es-AR"/>
+              </w:rPr>
+            </w:pPr>
+            <w:r>
+              <w:rPr>
+                <w:rFonts w:ascii="Calibri" w:eastAsia="Calibri" w:hAnsi="Calibri" w:cs="Calibri"/>
+                <w:lang w:val="es-AR"/>
+              </w:rPr>
+              <w:t>2.21</w:t>
+            </w:r>
+          </w:p>
+        </w:tc>
+        <w:tc>
+          <w:tcPr>
+            <w:tcW w:w="4872" w:type="dxa"/>
+            <w:tcBorders>
+              <w:top w:val="single" w:sz="4" w:space="0" w:color="000000"/>
+              <w:left w:val="single" w:sz="4" w:space="0" w:color="000000"/>
+              <w:bottom w:val="single" w:sz="4" w:space="0" w:color="000000"/>
+              <w:right w:val="single" w:sz="4" w:space="0" w:color="000000"/>
+            </w:tcBorders>
+            <w:shd w:val="clear" w:color="000000" w:fill="FFFFFF"/>
+            <w:tcMar>
+              <w:left w:w="108" w:type="dxa"/>
+              <w:right w:w="108" w:type="dxa"/>
+            </w:tcMar>
+          </w:tcPr>
+          <w:p>
+            <w:pPr>
+              <w:spacing w:after="0" w:line="240" w:lineRule="auto"/>
+              <w:rPr>
+                <w:rFonts w:ascii="Calibri" w:eastAsia="Calibri" w:hAnsi="Calibri" w:cs="Calibri"/>
+                <w:lang w:val="es-AR"/>
+              </w:rPr>
+            </w:pPr>
+            <w:r>
+              <w:rPr>
+                <w:rFonts w:ascii="Calibri" w:eastAsia="Calibri" w:hAnsi="Calibri" w:cs="Calibri"/>
+                <w:lang w:val="es-AR"/>
+              </w:rPr>
+              <w:t>Arreglos en sidenav – Se Arreglo el sidenav para que sea responsivo y se colocó el logo</w:t>
+            </w:r>
+            <w:r>
+              <w:rPr>
+                <w:rFonts w:ascii="Calibri" w:eastAsia="Calibri" w:hAnsi="Calibri" w:cs="Calibri"/>
+                <w:lang w:val="es-AR"/>
+              </w:rPr>
+              <w:t>.</w:t>
+            </w:r>
+          </w:p>
+        </w:tc>
+        <w:tc>
+          <w:tcPr>
+            <w:tcW w:w="1358" w:type="dxa"/>
+            <w:tcBorders>
+              <w:top w:val="single" w:sz="4" w:space="0" w:color="000000"/>
+              <w:left w:val="single" w:sz="4" w:space="0" w:color="000000"/>
+              <w:bottom w:val="single" w:sz="4" w:space="0" w:color="000000"/>
+              <w:right w:val="single" w:sz="4" w:space="0" w:color="000000"/>
+            </w:tcBorders>
+            <w:shd w:val="clear" w:color="000000" w:fill="FFFFFF"/>
+            <w:tcMar>
+              <w:left w:w="108" w:type="dxa"/>
+              <w:right w:w="108" w:type="dxa"/>
+            </w:tcMar>
+          </w:tcPr>
+          <w:p>
+            <w:pPr>
+              <w:spacing w:after="0" w:line="240" w:lineRule="auto"/>
+              <w:rPr>
+                <w:rFonts w:ascii="Calibri" w:eastAsia="Calibri" w:hAnsi="Calibri" w:cs="Calibri"/>
+                <w:lang w:val="es-AR"/>
+              </w:rPr>
+            </w:pPr>
+            <w:r>
+              <w:rPr>
+                <w:rFonts w:ascii="Calibri" w:eastAsia="Calibri" w:hAnsi="Calibri" w:cs="Calibri"/>
+                <w:lang w:val="es-AR"/>
+              </w:rPr>
+              <w:t>ntrezza - molmos</w:t>
+            </w:r>
+          </w:p>
+        </w:tc>
+        <w:tc>
+          <w:tcPr>
+            <w:tcW w:w="1390" w:type="dxa"/>
+            <w:tcBorders>
+              <w:top w:val="single" w:sz="4" w:space="0" w:color="000000"/>
+              <w:left w:val="single" w:sz="4" w:space="0" w:color="000000"/>
+              <w:bottom w:val="single" w:sz="4" w:space="0" w:color="000000"/>
+              <w:right w:val="single" w:sz="4" w:space="0" w:color="000000"/>
+            </w:tcBorders>
+            <w:shd w:val="clear" w:color="000000" w:fill="FFFFFF"/>
+            <w:tcMar>
+              <w:left w:w="108" w:type="dxa"/>
+              <w:right w:w="108" w:type="dxa"/>
+            </w:tcMar>
+          </w:tcPr>
+          <w:p>
+            <w:pPr>
+              <w:spacing w:after="0" w:line="240" w:lineRule="auto"/>
+              <w:rPr>
+                <w:rFonts w:ascii="Calibri" w:eastAsia="Calibri" w:hAnsi="Calibri" w:cs="Calibri"/>
+                <w:lang w:val="es-AR"/>
+              </w:rPr>
+            </w:pPr>
+            <w:r>
+              <w:rPr>
+                <w:rFonts w:ascii="Calibri" w:eastAsia="Calibri" w:hAnsi="Calibri" w:cs="Calibri"/>
+                <w:lang w:val="es-AR"/>
+              </w:rPr>
+              <w:t>08/11/2018</w:t>
             </w:r>
           </w:p>
         </w:tc>
@@ -6449,7 +7804,7 @@
 </file>
 
 <file path=customXml/itemProps1.xml><?xml version="1.0" encoding="utf-8"?>
-<ds:datastoreItem xmlns:ds="http://schemas.openxmlformats.org/officeDocument/2006/customXml" ds:itemID="{A531F0BB-942E-49FF-9C90-53E525C82E06}">
+<ds:datastoreItem xmlns:ds="http://schemas.openxmlformats.org/officeDocument/2006/customXml" ds:itemID="{1B11E4A7-E9A5-434C-A529-E444D037CCAC}">
   <ds:schemaRefs>
     <ds:schemaRef ds:uri="http://schemas.openxmlformats.org/officeDocument/2006/bibliography"/>
   </ds:schemaRefs>

</xml_diff>